<commit_message>
Diagramas de Estado - creacion de Word
</commit_message>
<xml_diff>
--- a/Diagramas de Estados/Diagrama de estado - Solicitud de Reposicion.docx
+++ b/Diagramas de Estados/Diagrama de estado - Solicitud de Reposicion.docx
@@ -35,8 +35,6 @@
           <w:szCs w:val="32"/>
         </w:rPr>
       </w:pPr>
-      <w:bookmarkStart w:id="0" w:name="_GoBack"/>
-      <w:bookmarkEnd w:id="0"/>
     </w:p>
     <w:p/>
     <w:p>
@@ -47,9 +45,9 @@
         </w:rPr>
         <w:drawing>
           <wp:inline distT="0" distB="0" distL="0" distR="0">
-            <wp:extent cx="5605145" cy="7148830"/>
+            <wp:extent cx="6531610" cy="7588250"/>
             <wp:effectExtent l="0" t="0" r="0" b="0"/>
-            <wp:docPr id="2" name="Imagen 2"/>
+            <wp:docPr id="1" name="Imagen 1"/>
             <wp:cNvGraphicFramePr>
               <a:graphicFrameLocks xmlns:a="http://schemas.openxmlformats.org/drawingml/2006/main" noChangeAspect="1"/>
             </wp:cNvGraphicFramePr>
@@ -78,7 +76,7 @@
                   <pic:spPr bwMode="auto">
                     <a:xfrm>
                       <a:off x="0" y="0"/>
-                      <a:ext cx="5605145" cy="7148830"/>
+                      <a:ext cx="6531610" cy="7588250"/>
                     </a:xfrm>
                     <a:prstGeom prst="rect">
                       <a:avLst/>
@@ -94,6 +92,8 @@
           </wp:inline>
         </w:drawing>
       </w:r>
+      <w:bookmarkStart w:id="0" w:name="_GoBack"/>
+      <w:bookmarkEnd w:id="0"/>
     </w:p>
     <w:sectPr>
       <w:pgSz w:w="12240" w:h="15840"/>

</xml_diff>